<commit_message>
Documentatie: Tech doc 1.docx aangepast (geupdate).
</commit_message>
<xml_diff>
--- a/Documentatie/Tech doc 1/Tech doc 1.docx
+++ b/Documentatie/Tech doc 1/Tech doc 1.docx
@@ -9,8 +9,6 @@
           <w:b/>
         </w:rPr>
       </w:pPr>
-      <w:bookmarkStart w:id="0" w:name="_GoBack"/>
-      <w:bookmarkEnd w:id="0"/>
     </w:p>
     <w:p>
       <w:pPr>
@@ -70,7 +68,7 @@
                     </pic:cNvPicPr>
                   </pic:nvPicPr>
                   <pic:blipFill>
-                    <a:blip r:embed="rId8">
+                    <a:blip r:embed="rId9">
                       <a:extLst>
                         <a:ext uri="{28A0092B-C50C-407E-A947-70E740481C1C}">
                           <a14:useLocalDpi xmlns:a14="http://schemas.microsoft.com/office/drawing/2010/main" val="0"/>
@@ -494,8 +492,8 @@
     <w:p>
       <w:pPr>
         <w:sectPr>
-          <w:footerReference w:type="default" r:id="rId9"/>
-          <w:headerReference w:type="first" r:id="rId10"/>
+          <w:footerReference w:type="default" r:id="rId10"/>
+          <w:headerReference w:type="first" r:id="rId11"/>
           <w:pgSz w:w="11906" w:h="16838"/>
           <w:pgMar w:top="1417" w:right="1417" w:bottom="1417" w:left="1417" w:header="708" w:footer="708" w:gutter="0"/>
           <w:cols w:space="708"/>
@@ -509,7 +507,7 @@
         <w:pStyle w:val="Kop1"/>
         <w:spacing w:before="0"/>
       </w:pPr>
-      <w:bookmarkStart w:id="1" w:name="_Toc372726578"/>
+      <w:bookmarkStart w:id="0" w:name="_Toc372726578"/>
       <w:r>
         <w:lastRenderedPageBreak/>
         <w:t xml:space="preserve">1. </w:t>
@@ -517,15 +515,457 @@
       <w:r>
         <w:t>Protocol</w:t>
       </w:r>
+      <w:bookmarkEnd w:id="0"/>
+    </w:p>
+    <w:p/>
+    <w:p>
+      <w:r>
+        <w:t>Communicatie tussen server/</w:t>
+      </w:r>
+      <w:proofErr w:type="spellStart"/>
+      <w:r>
+        <w:t>client</w:t>
+      </w:r>
+      <w:proofErr w:type="spellEnd"/>
+      <w:r>
+        <w:t>:</w:t>
+      </w:r>
+    </w:p>
+    <w:p/>
+    <w:p>
+      <w:r>
+        <w:t>De communicatie tussen de "controller" en "simulator" is typisch een vorm van</w:t>
+      </w:r>
+    </w:p>
+    <w:p>
+      <w:r>
+        <w:t>server/</w:t>
+      </w:r>
+      <w:proofErr w:type="spellStart"/>
+      <w:r>
+        <w:t>client</w:t>
+      </w:r>
+      <w:proofErr w:type="spellEnd"/>
+      <w:r>
+        <w:t>, dit gaat via het netwerk.</w:t>
+      </w:r>
+    </w:p>
+    <w:p>
+      <w:r>
+        <w:t>Communicatie via het netwerk gaat door middel van sockets, er word zo eerst</w:t>
+      </w:r>
+    </w:p>
+    <w:p>
+      <w:r>
+        <w:t>een poort opengezet in de server die vervolgens wacht tot 1 (of meerdere?)</w:t>
+      </w:r>
+    </w:p>
+    <w:p>
+      <w:proofErr w:type="spellStart"/>
+      <w:r>
+        <w:t>client</w:t>
+      </w:r>
+      <w:proofErr w:type="spellEnd"/>
+      <w:r>
+        <w:t xml:space="preserve"> een verbinding aangaat.</w:t>
+      </w:r>
+    </w:p>
+    <w:p>
+      <w:r>
+        <w:t xml:space="preserve">Er word dan gepraat via deze connectie </w:t>
+      </w:r>
+      <w:proofErr w:type="spellStart"/>
+      <w:r>
+        <w:t>dmv</w:t>
+      </w:r>
+      <w:proofErr w:type="spellEnd"/>
+      <w:r>
+        <w:t xml:space="preserve"> TCP </w:t>
+      </w:r>
+      <w:proofErr w:type="spellStart"/>
+      <w:r>
+        <w:t>packets</w:t>
+      </w:r>
+      <w:proofErr w:type="spellEnd"/>
+      <w:r>
+        <w:t>.</w:t>
+      </w:r>
+    </w:p>
+    <w:p>
+      <w:r>
+        <w:t xml:space="preserve">UDP </w:t>
+      </w:r>
+      <w:proofErr w:type="spellStart"/>
+      <w:r>
+        <w:t>packets</w:t>
+      </w:r>
+      <w:proofErr w:type="spellEnd"/>
+      <w:r>
+        <w:t xml:space="preserve"> hebben we ook overwogen maar de voordelen maken niet echt veel uit</w:t>
+      </w:r>
+    </w:p>
+    <w:p>
+      <w:r>
+        <w:t xml:space="preserve">voor ons project, wanneer de </w:t>
+      </w:r>
+      <w:proofErr w:type="spellStart"/>
+      <w:r>
+        <w:t>packets</w:t>
+      </w:r>
+      <w:proofErr w:type="spellEnd"/>
+      <w:r>
+        <w:t xml:space="preserve"> groot worden is het vooral onhandig om</w:t>
+      </w:r>
+    </w:p>
+    <w:p>
+      <w:r>
+        <w:t>UDP te gebruiken.</w:t>
+      </w:r>
+    </w:p>
+    <w:p/>
+    <w:p/>
+    <w:p>
+      <w:r>
+        <w:t>Communicatie via een netwerk komt altijd meer bij te kijken dan je verwacht,</w:t>
+      </w:r>
+    </w:p>
+    <w:p>
+      <w:r>
+        <w:t>zo kan de server niet zomaar een dump van een class sturen en verwachten dat</w:t>
+      </w:r>
+    </w:p>
+    <w:p>
+      <w:r>
+        <w:t xml:space="preserve">de </w:t>
+      </w:r>
+      <w:proofErr w:type="spellStart"/>
+      <w:r>
+        <w:t>client</w:t>
+      </w:r>
+      <w:proofErr w:type="spellEnd"/>
+      <w:r>
+        <w:t xml:space="preserve"> dit goed kan opnemen, de structuur van de class intern kan</w:t>
+      </w:r>
+    </w:p>
+    <w:p>
+      <w:r>
+        <w:t>verschillen door het gebruik van een andere(nieuwere) compiler of gewoon omdat</w:t>
+      </w:r>
+    </w:p>
+    <w:p>
+      <w:r>
+        <w:t xml:space="preserve">de JVM het leuk vind om de class anders </w:t>
+      </w:r>
+      <w:proofErr w:type="spellStart"/>
+      <w:r>
+        <w:t>instancieren</w:t>
+      </w:r>
+      <w:proofErr w:type="spellEnd"/>
+      <w:r>
+        <w:t>, deze kans is vooral</w:t>
+      </w:r>
+    </w:p>
+    <w:p>
+      <w:r>
+        <w:t xml:space="preserve">groot als je verschillende implementaties gebruikt zoals </w:t>
+      </w:r>
+      <w:proofErr w:type="spellStart"/>
+      <w:r>
+        <w:t>proprietary</w:t>
+      </w:r>
+      <w:proofErr w:type="spellEnd"/>
+    </w:p>
+    <w:p>
+      <w:proofErr w:type="spellStart"/>
+      <w:r>
+        <w:t>oracle</w:t>
+      </w:r>
+      <w:proofErr w:type="spellEnd"/>
+      <w:r>
+        <w:t>/</w:t>
+      </w:r>
+      <w:proofErr w:type="spellStart"/>
+      <w:r>
+        <w:t>openJDK</w:t>
+      </w:r>
+      <w:proofErr w:type="spellEnd"/>
+      <w:r>
+        <w:t>.</w:t>
+      </w:r>
+    </w:p>
+    <w:p>
+      <w:r>
+        <w:t xml:space="preserve">Je mag dus nooit uitgaan dat een exacte code </w:t>
+      </w:r>
+      <w:proofErr w:type="spellStart"/>
+      <w:r>
+        <w:t>kopieen</w:t>
+      </w:r>
+      <w:proofErr w:type="spellEnd"/>
+      <w:r>
+        <w:t xml:space="preserve"> van een </w:t>
+      </w:r>
+      <w:proofErr w:type="spellStart"/>
+      <w:r>
+        <w:t>struct</w:t>
+      </w:r>
+      <w:proofErr w:type="spellEnd"/>
+      <w:r>
+        <w:t xml:space="preserve">/class in verschillende projecten precies dezelfde class in het geheugen </w:t>
+      </w:r>
+      <w:proofErr w:type="spellStart"/>
+      <w:r>
+        <w:t>opleverd</w:t>
+      </w:r>
+      <w:proofErr w:type="spellEnd"/>
+      <w:r>
+        <w:t>.</w:t>
+      </w:r>
+    </w:p>
+    <w:p>
+      <w:r>
+        <w:t>Omdat deze "native" manier niet werkt moet er een tussenformaat bedacht worden, er zijn verschillende opties:</w:t>
+      </w:r>
+    </w:p>
+    <w:p/>
+    <w:p>
+      <w:r>
+        <w:t xml:space="preserve">* Een </w:t>
+      </w:r>
+      <w:proofErr w:type="spellStart"/>
+      <w:r>
+        <w:t>text</w:t>
+      </w:r>
+      <w:proofErr w:type="spellEnd"/>
+      <w:r>
+        <w:t xml:space="preserve"> formaat</w:t>
+      </w:r>
+    </w:p>
+    <w:p>
+      <w:r>
+        <w:t xml:space="preserve"> dit zal makkelijk zijn om te lezen en zal minder problemen opleveren, er zijn standaard formaten waarna classes </w:t>
+      </w:r>
+      <w:proofErr w:type="spellStart"/>
+      <w:r>
+        <w:t>geserialiseerd</w:t>
+      </w:r>
+      <w:proofErr w:type="spellEnd"/>
+      <w:r>
+        <w:t xml:space="preserve"> kunnen worden, dit</w:t>
+      </w:r>
+    </w:p>
+    <w:p>
+      <w:r>
+        <w:t xml:space="preserve">kan heel veel code schelen en zal waarschijnlijk ook eleganter wezen. Een nadeel is dat de </w:t>
+      </w:r>
+      <w:proofErr w:type="spellStart"/>
+      <w:r>
+        <w:t>packets</w:t>
+      </w:r>
+      <w:proofErr w:type="spellEnd"/>
+      <w:r>
+        <w:t xml:space="preserve"> erg groot kunnen worden en dus onnodig veel</w:t>
+      </w:r>
+    </w:p>
+    <w:p>
+      <w:r>
+        <w:t>bandbreedte en performance gaan kosten.</w:t>
+      </w:r>
+    </w:p>
+    <w:p/>
+    <w:p>
+      <w:r>
+        <w:t xml:space="preserve">* een </w:t>
+      </w:r>
+      <w:proofErr w:type="spellStart"/>
+      <w:r>
+        <w:t>binary</w:t>
+      </w:r>
+      <w:proofErr w:type="spellEnd"/>
+      <w:r>
+        <w:t xml:space="preserve"> formaat</w:t>
+      </w:r>
+    </w:p>
+    <w:p>
+      <w:r>
+        <w:t xml:space="preserve"> dit is niet leesbaar zonder een </w:t>
+      </w:r>
+      <w:proofErr w:type="spellStart"/>
+      <w:r>
+        <w:t>hex</w:t>
+      </w:r>
+      <w:proofErr w:type="spellEnd"/>
+      <w:r>
+        <w:t>-editor of dergelijke editor, het protocol moet ook compleet van scratch bedacht worden. De beloning kan groot zijn als performance en bandbreedte belangrijk.</w:t>
+      </w:r>
+    </w:p>
+    <w:p/>
+    <w:p>
+      <w:r>
+        <w:t xml:space="preserve">We kozen een </w:t>
+      </w:r>
+      <w:proofErr w:type="spellStart"/>
+      <w:r>
+        <w:t>text</w:t>
+      </w:r>
+      <w:proofErr w:type="spellEnd"/>
+      <w:r>
+        <w:t xml:space="preserve"> standaard, hieronder een lijst van </w:t>
+      </w:r>
+      <w:proofErr w:type="spellStart"/>
+      <w:r>
+        <w:t>textformaten</w:t>
+      </w:r>
+      <w:proofErr w:type="spellEnd"/>
+      <w:r>
+        <w:t xml:space="preserve"> die we</w:t>
+      </w:r>
+    </w:p>
+    <w:p>
+      <w:r>
+        <w:t>hebben overwogen:</w:t>
+      </w:r>
+    </w:p>
+    <w:p/>
+    <w:p>
+      <w:r>
+        <w:t>*XML</w:t>
+      </w:r>
+    </w:p>
+    <w:p>
+      <w:r>
+        <w:t xml:space="preserve"> Volgens velen heeft XML als voordeel dat het snel ge(de)</w:t>
+      </w:r>
+      <w:proofErr w:type="spellStart"/>
+      <w:r>
+        <w:t>serialized</w:t>
+      </w:r>
+      <w:proofErr w:type="spellEnd"/>
+      <w:r>
+        <w:t xml:space="preserve"> kan</w:t>
+      </w:r>
+    </w:p>
+    <w:p>
+      <w:r>
+        <w:t>worden en dat het leesbaar is, hier zijn wij het niet mee eens, ook is het</w:t>
+      </w:r>
+    </w:p>
+    <w:p>
+      <w:r>
+        <w:t>onnodig groot, wat misschien niet belangrijk is als er lichte compressie</w:t>
+      </w:r>
+    </w:p>
+    <w:p>
+      <w:r>
+        <w:lastRenderedPageBreak/>
+        <w:t xml:space="preserve">overheen word </w:t>
+      </w:r>
+      <w:proofErr w:type="spellStart"/>
+      <w:r>
+        <w:t>gegooit</w:t>
+      </w:r>
+      <w:proofErr w:type="spellEnd"/>
+      <w:r>
+        <w:t>, maar dat is weer een extra onnodige stap.</w:t>
+      </w:r>
+    </w:p>
+    <w:p/>
+    <w:p>
+      <w:r>
+        <w:t>*JSON:</w:t>
+      </w:r>
+    </w:p>
+    <w:p>
+      <w:r>
+        <w:t xml:space="preserve"> Dit is een compact formaat, erg leesbaar en de "standaard" voor het</w:t>
+      </w:r>
+    </w:p>
+    <w:p>
+      <w:r>
+        <w:t>(de)</w:t>
+      </w:r>
+      <w:proofErr w:type="spellStart"/>
+      <w:r>
+        <w:t>serializen</w:t>
+      </w:r>
+      <w:proofErr w:type="spellEnd"/>
+      <w:r>
+        <w:t xml:space="preserve"> van/naar javascript objecten, sinds wij van plan zijn om een</w:t>
+      </w:r>
+    </w:p>
+    <w:p>
+      <w:r>
+        <w:t xml:space="preserve">web </w:t>
+      </w:r>
+      <w:proofErr w:type="spellStart"/>
+      <w:r>
+        <w:t>app</w:t>
+      </w:r>
+      <w:proofErr w:type="spellEnd"/>
+      <w:r>
+        <w:t xml:space="preserve"> te maken met mogelijk een </w:t>
+      </w:r>
+      <w:proofErr w:type="spellStart"/>
+      <w:r>
+        <w:t>android</w:t>
+      </w:r>
+      <w:proofErr w:type="spellEnd"/>
+      <w:r>
+        <w:t xml:space="preserve"> </w:t>
+      </w:r>
+      <w:proofErr w:type="spellStart"/>
+      <w:r>
+        <w:t>app</w:t>
+      </w:r>
+      <w:proofErr w:type="spellEnd"/>
+      <w:r>
+        <w:t xml:space="preserve"> als </w:t>
+      </w:r>
+      <w:proofErr w:type="spellStart"/>
+      <w:r>
+        <w:t>wrapper</w:t>
+      </w:r>
+      <w:proofErr w:type="spellEnd"/>
+      <w:r>
+        <w:t xml:space="preserve"> is het belangrijk om</w:t>
+      </w:r>
+    </w:p>
+    <w:p>
+      <w:r>
+        <w:t>alvast rekening te houden met de javascript code.</w:t>
+      </w:r>
+    </w:p>
+    <w:p/>
+    <w:p/>
+    <w:p>
+      <w:r>
+        <w:t>Javascript kan overweg met XML en JSON, en de bestaande code die de Container</w:t>
+      </w:r>
+    </w:p>
+    <w:p>
+      <w:r>
+        <w:t xml:space="preserve">XML file </w:t>
+      </w:r>
+      <w:proofErr w:type="spellStart"/>
+      <w:r>
+        <w:t>deserialiseerd</w:t>
+      </w:r>
+      <w:proofErr w:type="spellEnd"/>
+      <w:r>
+        <w:t xml:space="preserve"> kan ook overweg met JSON.</w:t>
+      </w:r>
+    </w:p>
+    <w:p>
+      <w:r>
+        <w:t>Voor ons was het duidelijk dat JSON veel minder problemen zou opleveren, ook</w:t>
+      </w:r>
+    </w:p>
+    <w:p>
+      <w:r>
+        <w:t>niet onbelangrijk is dat onze netwerk programmeur al ervaring had met JSON</w:t>
+      </w:r>
+      <w:bookmarkStart w:id="1" w:name="_GoBack"/>
       <w:bookmarkEnd w:id="1"/>
-    </w:p>
-    <w:p/>
-    <w:p>
-      <w:r>
-        <w:t>o.a. Communicatie tussen Client en Server.</w:t>
-      </w:r>
-    </w:p>
-    <w:p>
       <w:r>
         <w:br w:type="page"/>
       </w:r>
@@ -559,16 +999,230 @@
         <w:lastRenderedPageBreak/>
         <w:t xml:space="preserve">3. </w:t>
       </w:r>
-      <w:r>
-        <w:t>Ontwikkelomgevingen</w:t>
-      </w:r>
       <w:bookmarkEnd w:id="3"/>
+      <w:r>
+        <w:t>Methoden</w:t>
+      </w:r>
     </w:p>
     <w:p/>
+    <w:p>
+      <w:r>
+        <w:t xml:space="preserve">Tijdens dit project gaan wij gebruik maken van de volgende </w:t>
+      </w:r>
+      <w:r>
+        <w:t>programmeer</w:t>
+      </w:r>
+      <w:r>
+        <w:t>omgevingen:</w:t>
+      </w:r>
+    </w:p>
+    <w:p/>
+    <w:p>
+      <w:pPr>
+        <w:pStyle w:val="Lijstalinea"/>
+        <w:numPr>
+          <w:ilvl w:val="0"/>
+          <w:numId w:val="1"/>
+        </w:numPr>
+      </w:pPr>
+      <w:proofErr w:type="spellStart"/>
+      <w:r>
+        <w:t>Eclipse</w:t>
+      </w:r>
+      <w:proofErr w:type="spellEnd"/>
+      <w:r>
+        <w:t xml:space="preserve"> / </w:t>
+      </w:r>
+      <w:proofErr w:type="spellStart"/>
+      <w:r>
+        <w:t>IntelliJ</w:t>
+      </w:r>
+      <w:proofErr w:type="spellEnd"/>
+    </w:p>
+    <w:p>
+      <w:pPr>
+        <w:pStyle w:val="Lijstalinea"/>
+        <w:numPr>
+          <w:ilvl w:val="0"/>
+          <w:numId w:val="1"/>
+        </w:numPr>
+      </w:pPr>
+      <w:proofErr w:type="spellStart"/>
+      <w:r>
+        <w:t>jM</w:t>
+      </w:r>
+      <w:r>
+        <w:t>onkey</w:t>
+      </w:r>
+      <w:r>
+        <w:t>Engine</w:t>
+      </w:r>
+      <w:proofErr w:type="spellEnd"/>
+      <w:r>
+        <w:t xml:space="preserve"> (geïntegreerd in </w:t>
+      </w:r>
+      <w:proofErr w:type="spellStart"/>
+      <w:r>
+        <w:t>Eclipse</w:t>
+      </w:r>
+      <w:proofErr w:type="spellEnd"/>
+      <w:r>
+        <w:t xml:space="preserve"> / </w:t>
+      </w:r>
+      <w:proofErr w:type="spellStart"/>
+      <w:r>
+        <w:t>IntelliJ</w:t>
+      </w:r>
+      <w:proofErr w:type="spellEnd"/>
+      <w:r>
+        <w:t>)</w:t>
+      </w:r>
+    </w:p>
+    <w:p/>
+    <w:p>
+      <w:r>
+        <w:t>Deze omgevingen worden gebruikt voor het ontwikkelen van de Controller (Server), de Simulator (Client) en de Management Interface (</w:t>
+      </w:r>
+      <w:proofErr w:type="spellStart"/>
+      <w:r>
+        <w:t>Android</w:t>
+      </w:r>
+      <w:proofErr w:type="spellEnd"/>
+      <w:r>
+        <w:t>).</w:t>
+      </w:r>
+      <w:r>
+        <w:t xml:space="preserve"> </w:t>
+      </w:r>
+      <w:r>
+        <w:t>Dit zal worden geschreven in programmeertaal Java.</w:t>
+      </w:r>
+    </w:p>
+    <w:p/>
+    <w:p>
+      <w:r>
+        <w:t xml:space="preserve">In het geval wij kiezen voor een </w:t>
+      </w:r>
+      <w:proofErr w:type="spellStart"/>
+      <w:r>
+        <w:t>Responsive</w:t>
+      </w:r>
+      <w:proofErr w:type="spellEnd"/>
+      <w:r>
+        <w:t xml:space="preserve"> Website i</w:t>
+      </w:r>
+      <w:r>
+        <w:t>.</w:t>
+      </w:r>
+      <w:r>
+        <w:t>p</w:t>
+      </w:r>
+      <w:r>
+        <w:t>.</w:t>
+      </w:r>
+      <w:r>
+        <w:t>v</w:t>
+      </w:r>
+      <w:r>
+        <w:t>.</w:t>
+      </w:r>
+      <w:r>
+        <w:t xml:space="preserve"> </w:t>
+      </w:r>
+      <w:r>
+        <w:t xml:space="preserve">een </w:t>
+      </w:r>
+      <w:proofErr w:type="spellStart"/>
+      <w:r>
+        <w:t>Android</w:t>
+      </w:r>
+      <w:proofErr w:type="spellEnd"/>
+      <w:r>
+        <w:t xml:space="preserve"> applicatie wordt</w:t>
+      </w:r>
+      <w:r>
+        <w:t xml:space="preserve"> </w:t>
+      </w:r>
+      <w:proofErr w:type="spellStart"/>
+      <w:r>
+        <w:t>Sublime</w:t>
+      </w:r>
+      <w:proofErr w:type="spellEnd"/>
+      <w:r>
+        <w:t xml:space="preserve"> </w:t>
+      </w:r>
+      <w:proofErr w:type="spellStart"/>
+      <w:r>
+        <w:t>Text</w:t>
+      </w:r>
+      <w:proofErr w:type="spellEnd"/>
+      <w:r>
+        <w:t xml:space="preserve"> 2 </w:t>
+      </w:r>
+      <w:r>
+        <w:t xml:space="preserve">aan het lijstje met programmeeromgevingen </w:t>
+      </w:r>
+      <w:r>
+        <w:t xml:space="preserve">toegevoegd. </w:t>
+      </w:r>
+      <w:r>
+        <w:t xml:space="preserve">Deze zal dan in programmeertalen HTML, CSS, </w:t>
+      </w:r>
+      <w:proofErr w:type="spellStart"/>
+      <w:r>
+        <w:t>JavaScript</w:t>
+      </w:r>
+      <w:proofErr w:type="spellEnd"/>
+      <w:r>
+        <w:t xml:space="preserve"> en wie weet nog stukjes PHP worden geschreven. </w:t>
+      </w:r>
+    </w:p>
+    <w:p/>
+    <w:p>
+      <w:r>
+        <w:t xml:space="preserve">Naast bovenstaande wordt er ook gebruik gemaakt van de software Google </w:t>
+      </w:r>
+      <w:proofErr w:type="spellStart"/>
+      <w:r>
+        <w:t>Sketchup</w:t>
+      </w:r>
+      <w:proofErr w:type="spellEnd"/>
+      <w:r>
+        <w:t xml:space="preserve"> en Blender.</w:t>
+      </w:r>
+    </w:p>
+    <w:p/>
+    <w:p>
+      <w:r>
+        <w:t xml:space="preserve">Voor het delen van de code / documenten wordt </w:t>
+      </w:r>
+      <w:proofErr w:type="spellStart"/>
+      <w:r>
+        <w:t>GitHub</w:t>
+      </w:r>
+      <w:proofErr w:type="spellEnd"/>
+      <w:r>
+        <w:t xml:space="preserve"> gebruikt.</w:t>
+      </w:r>
+    </w:p>
+    <w:p/>
+    <w:p>
+      <w:r>
+        <w:t xml:space="preserve">De communicatie gaat via </w:t>
+      </w:r>
+      <w:proofErr w:type="spellStart"/>
+      <w:r>
+        <w:t>Facebook</w:t>
+      </w:r>
+      <w:proofErr w:type="spellEnd"/>
+      <w:r>
+        <w:t xml:space="preserve"> Chat en Skype.</w:t>
+      </w:r>
+    </w:p>
     <w:sectPr>
-      <w:headerReference w:type="default" r:id="rId11"/>
-      <w:footerReference w:type="default" r:id="rId12"/>
-      <w:headerReference w:type="first" r:id="rId13"/>
+      <w:headerReference w:type="default" r:id="rId12"/>
+      <w:footerReference w:type="default" r:id="rId13"/>
+      <w:headerReference w:type="first" r:id="rId14"/>
       <w:pgSz w:w="11906" w:h="16838"/>
       <w:pgMar w:top="1417" w:right="1417" w:bottom="1417" w:left="1417" w:header="708" w:footer="708" w:gutter="0"/>
       <w:pgNumType w:start="3"/>
@@ -650,7 +1304,7 @@
           <w:rPr>
             <w:noProof/>
           </w:rPr>
-          <w:t>5</w:t>
+          <w:t>3</w:t>
         </w:r>
         <w:r>
           <w:fldChar w:fldCharType="end"/>
@@ -754,6 +1408,127 @@
     </w:pPr>
   </w:p>
 </w:hdr>
+</file>
+
+<file path=word/numbering.xml><?xml version="1.0" encoding="utf-8"?>
+<w:numbering xmlns:wpc="http://schemas.microsoft.com/office/word/2010/wordprocessingCanvas" xmlns:mc="http://schemas.openxmlformats.org/markup-compatibility/2006" xmlns:o="urn:schemas-microsoft-com:office:office" xmlns:r="http://schemas.openxmlformats.org/officeDocument/2006/relationships" xmlns:m="http://schemas.openxmlformats.org/officeDocument/2006/math" xmlns:v="urn:schemas-microsoft-com:vml" xmlns:wp14="http://schemas.microsoft.com/office/word/2010/wordprocessingDrawing" xmlns:wp="http://schemas.openxmlformats.org/drawingml/2006/wordprocessingDrawing" xmlns:w10="urn:schemas-microsoft-com:office:word" xmlns:w="http://schemas.openxmlformats.org/wordprocessingml/2006/main" xmlns:w14="http://schemas.microsoft.com/office/word/2010/wordml" xmlns:wpg="http://schemas.microsoft.com/office/word/2010/wordprocessingGroup" xmlns:wpi="http://schemas.microsoft.com/office/word/2010/wordprocessingInk" xmlns:wne="http://schemas.microsoft.com/office/word/2006/wordml" xmlns:wps="http://schemas.microsoft.com/office/word/2010/wordprocessingShape" mc:Ignorable="w14 wp14">
+  <w:abstractNum w:abstractNumId="0">
+    <w:nsid w:val="56635BC4"/>
+    <w:multiLevelType w:val="hybridMultilevel"/>
+    <w:tmpl w:val="C50625A4"/>
+    <w:lvl w:ilvl="0" w:tplc="7C5A27A8">
+      <w:start w:val="3"/>
+      <w:numFmt w:val="bullet"/>
+      <w:lvlText w:val="-"/>
+      <w:lvlJc w:val="left"/>
+      <w:pPr>
+        <w:ind w:left="720" w:hanging="360"/>
+      </w:pPr>
+      <w:rPr>
+        <w:rFonts w:ascii="Calibri" w:eastAsiaTheme="minorHAnsi" w:hAnsi="Calibri" w:cstheme="minorBidi" w:hint="default"/>
+      </w:rPr>
+    </w:lvl>
+    <w:lvl w:ilvl="1" w:tplc="04130003" w:tentative="1">
+      <w:start w:val="1"/>
+      <w:numFmt w:val="bullet"/>
+      <w:lvlText w:val="o"/>
+      <w:lvlJc w:val="left"/>
+      <w:pPr>
+        <w:ind w:left="1440" w:hanging="360"/>
+      </w:pPr>
+      <w:rPr>
+        <w:rFonts w:ascii="Courier New" w:hAnsi="Courier New" w:cs="Courier New" w:hint="default"/>
+      </w:rPr>
+    </w:lvl>
+    <w:lvl w:ilvl="2" w:tplc="04130005" w:tentative="1">
+      <w:start w:val="1"/>
+      <w:numFmt w:val="bullet"/>
+      <w:lvlText w:val=""/>
+      <w:lvlJc w:val="left"/>
+      <w:pPr>
+        <w:ind w:left="2160" w:hanging="360"/>
+      </w:pPr>
+      <w:rPr>
+        <w:rFonts w:ascii="Wingdings" w:hAnsi="Wingdings" w:hint="default"/>
+      </w:rPr>
+    </w:lvl>
+    <w:lvl w:ilvl="3" w:tplc="04130001" w:tentative="1">
+      <w:start w:val="1"/>
+      <w:numFmt w:val="bullet"/>
+      <w:lvlText w:val=""/>
+      <w:lvlJc w:val="left"/>
+      <w:pPr>
+        <w:ind w:left="2880" w:hanging="360"/>
+      </w:pPr>
+      <w:rPr>
+        <w:rFonts w:ascii="Symbol" w:hAnsi="Symbol" w:hint="default"/>
+      </w:rPr>
+    </w:lvl>
+    <w:lvl w:ilvl="4" w:tplc="04130003" w:tentative="1">
+      <w:start w:val="1"/>
+      <w:numFmt w:val="bullet"/>
+      <w:lvlText w:val="o"/>
+      <w:lvlJc w:val="left"/>
+      <w:pPr>
+        <w:ind w:left="3600" w:hanging="360"/>
+      </w:pPr>
+      <w:rPr>
+        <w:rFonts w:ascii="Courier New" w:hAnsi="Courier New" w:cs="Courier New" w:hint="default"/>
+      </w:rPr>
+    </w:lvl>
+    <w:lvl w:ilvl="5" w:tplc="04130005" w:tentative="1">
+      <w:start w:val="1"/>
+      <w:numFmt w:val="bullet"/>
+      <w:lvlText w:val=""/>
+      <w:lvlJc w:val="left"/>
+      <w:pPr>
+        <w:ind w:left="4320" w:hanging="360"/>
+      </w:pPr>
+      <w:rPr>
+        <w:rFonts w:ascii="Wingdings" w:hAnsi="Wingdings" w:hint="default"/>
+      </w:rPr>
+    </w:lvl>
+    <w:lvl w:ilvl="6" w:tplc="04130001" w:tentative="1">
+      <w:start w:val="1"/>
+      <w:numFmt w:val="bullet"/>
+      <w:lvlText w:val=""/>
+      <w:lvlJc w:val="left"/>
+      <w:pPr>
+        <w:ind w:left="5040" w:hanging="360"/>
+      </w:pPr>
+      <w:rPr>
+        <w:rFonts w:ascii="Symbol" w:hAnsi="Symbol" w:hint="default"/>
+      </w:rPr>
+    </w:lvl>
+    <w:lvl w:ilvl="7" w:tplc="04130003" w:tentative="1">
+      <w:start w:val="1"/>
+      <w:numFmt w:val="bullet"/>
+      <w:lvlText w:val="o"/>
+      <w:lvlJc w:val="left"/>
+      <w:pPr>
+        <w:ind w:left="5760" w:hanging="360"/>
+      </w:pPr>
+      <w:rPr>
+        <w:rFonts w:ascii="Courier New" w:hAnsi="Courier New" w:cs="Courier New" w:hint="default"/>
+      </w:rPr>
+    </w:lvl>
+    <w:lvl w:ilvl="8" w:tplc="04130005" w:tentative="1">
+      <w:start w:val="1"/>
+      <w:numFmt w:val="bullet"/>
+      <w:lvlText w:val=""/>
+      <w:lvlJc w:val="left"/>
+      <w:pPr>
+        <w:ind w:left="6480" w:hanging="360"/>
+      </w:pPr>
+      <w:rPr>
+        <w:rFonts w:ascii="Wingdings" w:hAnsi="Wingdings" w:hint="default"/>
+      </w:rPr>
+    </w:lvl>
+  </w:abstractNum>
+  <w:num w:numId="1">
+    <w:abstractNumId w:val="0"/>
+  </w:num>
+</w:numbering>
 </file>
 
 <file path=word/styles.xml><?xml version="1.0" encoding="utf-8"?>
@@ -1225,6 +2000,17 @@
       </w:tblCellMar>
     </w:tblPr>
   </w:style>
+  <w:style w:type="paragraph" w:styleId="Lijstalinea">
+    <w:name w:val="List Paragraph"/>
+    <w:basedOn w:val="Standaard"/>
+    <w:uiPriority w:val="34"/>
+    <w:qFormat/>
+    <w:rsid w:val="0058155A"/>
+    <w:pPr>
+      <w:ind w:left="720"/>
+      <w:contextualSpacing/>
+    </w:pPr>
+  </w:style>
 </w:styles>
 </file>
 
@@ -1696,6 +2482,17 @@
         <w:right w:w="108" w:type="dxa"/>
       </w:tblCellMar>
     </w:tblPr>
+  </w:style>
+  <w:style w:type="paragraph" w:styleId="Lijstalinea">
+    <w:name w:val="List Paragraph"/>
+    <w:basedOn w:val="Standaard"/>
+    <w:uiPriority w:val="34"/>
+    <w:qFormat/>
+    <w:rsid w:val="0058155A"/>
+    <w:pPr>
+      <w:ind w:left="720"/>
+      <w:contextualSpacing/>
+    </w:pPr>
   </w:style>
 </w:styles>
 </file>
@@ -1990,7 +2787,7 @@
 </file>
 
 <file path=customXml/itemProps1.xml><?xml version="1.0" encoding="utf-8"?>
-<ds:datastoreItem xmlns:ds="http://schemas.openxmlformats.org/officeDocument/2006/customXml" ds:itemID="{FCE3281A-4971-446B-A26C-5170364A0C7D}">
+<ds:datastoreItem xmlns:ds="http://schemas.openxmlformats.org/officeDocument/2006/customXml" ds:itemID="{1556D21F-257F-4AD0-9705-8B0603A694F0}">
   <ds:schemaRefs>
     <ds:schemaRef ds:uri="http://schemas.openxmlformats.org/officeDocument/2006/bibliography"/>
   </ds:schemaRefs>

</xml_diff>